<commit_message>
Update version in documents
</commit_message>
<xml_diff>
--- a/files/waypoint-nda-2.0.0-pre.1.docx
+++ b/files/waypoint-nda-2.0.0-pre.1.docx
@@ -40,7 +40,7 @@
         <w:rPr>
           <w:b/>
         </w:rPr>
-        <w:t xml:space="preserve">The Waypoint NDA version 1.0.0 </w:t>
+        <w:t xml:space="preserve">The Waypoint NDA version 2.0.0-pre.1 </w:t>
       </w:r>
       <w:r>
         <w:rPr/>
@@ -275,7 +275,7 @@
         <w:rPr>
           <w:b/>
         </w:rPr>
-        <w:t>Version 1.0.0</w:t>
+        <w:t>Version 2.0.0-pre.1</w:t>
       </w:r>
     </w:p>
     <w:p>

</xml_diff>